<commit_message>
update my build document
</commit_message>
<xml_diff>
--- a/搭建spark环境/spark搭建日志.docx
+++ b/搭建spark环境/spark搭建日志.docx
@@ -11,8 +11,17 @@
       <w:r>
         <w:rPr>
           <w:rFonts w:hint="eastAsia"/>
-        </w:rPr>
-        <w:t>ubuntu16.04安装spark-2.3.1</w:t>
+          <w:lang w:val="en-US" w:eastAsia="zh-CN"/>
+        </w:rPr>
+        <w:t>Centos7</w:t>
+      </w:r>
+      <w:bookmarkStart w:id="0" w:name="_GoBack"/>
+      <w:bookmarkEnd w:id="0"/>
+      <w:r>
+        <w:rPr>
+          <w:rFonts w:hint="eastAsia"/>
+        </w:rPr>
+        <w:t>安装spark-2.3.1</w:t>
       </w:r>
     </w:p>
     <w:p>
@@ -3543,96 +3552,70 @@
           <w:szCs w:val="21"/>
           <w:lang w:val="en-US" w:eastAsia="zh-CN"/>
         </w:rPr>
-        <w:t xml:space="preserve">Cd  </w:t>
-      </w:r>
-      <w:r>
-        <w:rPr>
-          <w:rFonts w:hint="eastAsia" w:ascii="Courier New" w:hAnsi="Courier New" w:cs="Courier New"/>
-          <w:i w:val="0"/>
-          <w:caps w:val="0"/>
-          <w:color w:val="000000"/>
-          <w:spacing w:val="0"/>
-          <w:sz w:val="21"/>
-          <w:szCs w:val="21"/>
-          <w:lang w:val="en-US" w:eastAsia="zh-CN"/>
-        </w:rPr>
-        <w:t>/usr/spark/hadoop-2.7.6/etc/hadoop/</w:t>
-      </w:r>
-    </w:p>
-    <w:p>
-      <w:pPr>
-        <w:pStyle w:val="2"/>
-        <w:keepNext w:val="0"/>
-        <w:keepLines w:val="0"/>
-        <w:widowControl/>
-        <w:numPr>
-          <w:ilvl w:val="0"/>
-          <w:numId w:val="0"/>
-        </w:numPr>
-        <w:suppressLineNumbers w:val="0"/>
-        <w:pBdr>
-          <w:top w:val="none" w:color="auto" w:sz="0" w:space="0"/>
-          <w:left w:val="none" w:color="auto" w:sz="0" w:space="0"/>
-          <w:bottom w:val="none" w:color="auto" w:sz="0" w:space="0"/>
-          <w:right w:val="none" w:color="auto" w:sz="0" w:space="0"/>
-        </w:pBdr>
-        <w:tabs>
-          <w:tab w:val="clear" w:pos="916"/>
-          <w:tab w:val="clear" w:pos="1832"/>
-          <w:tab w:val="clear" w:pos="2748"/>
-          <w:tab w:val="clear" w:pos="3664"/>
-          <w:tab w:val="clear" w:pos="4580"/>
-          <w:tab w:val="clear" w:pos="5496"/>
-          <w:tab w:val="clear" w:pos="6412"/>
-          <w:tab w:val="clear" w:pos="7328"/>
-          <w:tab w:val="clear" w:pos="8244"/>
-          <w:tab w:val="clear" w:pos="9160"/>
-          <w:tab w:val="clear" w:pos="10076"/>
-          <w:tab w:val="clear" w:pos="10992"/>
-          <w:tab w:val="clear" w:pos="11908"/>
-          <w:tab w:val="clear" w:pos="12824"/>
-          <w:tab w:val="clear" w:pos="13740"/>
-          <w:tab w:val="clear" w:pos="14656"/>
-        </w:tabs>
-        <w:spacing w:before="0" w:beforeAutospacing="0" w:after="0" w:afterAutospacing="0"/>
-        <w:ind w:right="0" w:rightChars="0"/>
-        <w:jc w:val="left"/>
-        <w:rPr>
-          <w:rFonts w:hint="eastAsia" w:ascii="Courier New" w:hAnsi="Courier New" w:cs="Courier New"/>
-          <w:i w:val="0"/>
-          <w:caps w:val="0"/>
-          <w:color w:val="000000"/>
-          <w:spacing w:val="0"/>
-          <w:sz w:val="21"/>
-          <w:szCs w:val="21"/>
-          <w:lang w:val="en-US" w:eastAsia="zh-CN"/>
-        </w:rPr>
-      </w:pPr>
-      <w:r>
-        <w:rPr>
-          <w:rFonts w:hint="eastAsia" w:ascii="Courier New" w:hAnsi="Courier New" w:cs="Courier New"/>
-          <w:i w:val="0"/>
-          <w:caps w:val="0"/>
-          <w:color w:val="000000"/>
-          <w:spacing w:val="0"/>
-          <w:sz w:val="21"/>
-          <w:szCs w:val="21"/>
-          <w:lang w:val="en-US" w:eastAsia="zh-CN"/>
-        </w:rPr>
-        <w:t xml:space="preserve">然后vim </w:t>
-      </w:r>
-      <w:r>
-        <w:rPr>
-          <w:rFonts w:hint="eastAsia" w:ascii="Courier New" w:hAnsi="Courier New" w:cs="Courier New"/>
-          <w:i w:val="0"/>
-          <w:caps w:val="0"/>
-          <w:color w:val="000000"/>
-          <w:spacing w:val="0"/>
-          <w:sz w:val="21"/>
-          <w:szCs w:val="21"/>
-          <w:lang w:val="en-US" w:eastAsia="zh-CN"/>
-        </w:rPr>
-        <w:t xml:space="preserve">core-site.xml  </w:t>
+        <w:t>Cd  /usr/spark/hadoop-2.7.6/etc/hadoop/</w:t>
+      </w:r>
+    </w:p>
+    <w:p>
+      <w:pPr>
+        <w:pStyle w:val="2"/>
+        <w:keepNext w:val="0"/>
+        <w:keepLines w:val="0"/>
+        <w:widowControl/>
+        <w:numPr>
+          <w:ilvl w:val="0"/>
+          <w:numId w:val="0"/>
+        </w:numPr>
+        <w:suppressLineNumbers w:val="0"/>
+        <w:pBdr>
+          <w:top w:val="none" w:color="auto" w:sz="0" w:space="0"/>
+          <w:left w:val="none" w:color="auto" w:sz="0" w:space="0"/>
+          <w:bottom w:val="none" w:color="auto" w:sz="0" w:space="0"/>
+          <w:right w:val="none" w:color="auto" w:sz="0" w:space="0"/>
+        </w:pBdr>
+        <w:tabs>
+          <w:tab w:val="clear" w:pos="916"/>
+          <w:tab w:val="clear" w:pos="1832"/>
+          <w:tab w:val="clear" w:pos="2748"/>
+          <w:tab w:val="clear" w:pos="3664"/>
+          <w:tab w:val="clear" w:pos="4580"/>
+          <w:tab w:val="clear" w:pos="5496"/>
+          <w:tab w:val="clear" w:pos="6412"/>
+          <w:tab w:val="clear" w:pos="7328"/>
+          <w:tab w:val="clear" w:pos="8244"/>
+          <w:tab w:val="clear" w:pos="9160"/>
+          <w:tab w:val="clear" w:pos="10076"/>
+          <w:tab w:val="clear" w:pos="10992"/>
+          <w:tab w:val="clear" w:pos="11908"/>
+          <w:tab w:val="clear" w:pos="12824"/>
+          <w:tab w:val="clear" w:pos="13740"/>
+          <w:tab w:val="clear" w:pos="14656"/>
+        </w:tabs>
+        <w:spacing w:before="0" w:beforeAutospacing="0" w:after="0" w:afterAutospacing="0"/>
+        <w:ind w:right="0" w:rightChars="0"/>
+        <w:jc w:val="left"/>
+        <w:rPr>
+          <w:rFonts w:hint="eastAsia" w:ascii="Courier New" w:hAnsi="Courier New" w:cs="Courier New"/>
+          <w:i w:val="0"/>
+          <w:caps w:val="0"/>
+          <w:color w:val="000000"/>
+          <w:spacing w:val="0"/>
+          <w:sz w:val="21"/>
+          <w:szCs w:val="21"/>
+          <w:lang w:val="en-US" w:eastAsia="zh-CN"/>
+        </w:rPr>
+      </w:pPr>
+      <w:r>
+        <w:rPr>
+          <w:rFonts w:hint="eastAsia" w:ascii="Courier New" w:hAnsi="Courier New" w:cs="Courier New"/>
+          <w:i w:val="0"/>
+          <w:caps w:val="0"/>
+          <w:color w:val="000000"/>
+          <w:spacing w:val="0"/>
+          <w:sz w:val="21"/>
+          <w:szCs w:val="21"/>
+          <w:lang w:val="en-US" w:eastAsia="zh-CN"/>
+        </w:rPr>
+        <w:t xml:space="preserve">然后vim core-site.xml  </w:t>
       </w:r>
     </w:p>
     <w:p>
@@ -9337,20 +9320,7 @@
           <w:szCs w:val="21"/>
           <w:lang w:val="en-US" w:eastAsia="zh-CN"/>
         </w:rPr>
-        <w:t>比如，我的是`</w:t>
-      </w:r>
-      <w:r>
-        <w:rPr>
-          <w:rFonts w:hint="eastAsia" w:ascii="Courier New" w:hAnsi="Courier New" w:cs="Courier New"/>
-          <w:i w:val="0"/>
-          <w:caps w:val="0"/>
-          <w:color w:val="000000"/>
-          <w:spacing w:val="0"/>
-          <w:sz w:val="21"/>
-          <w:szCs w:val="21"/>
-          <w:lang w:val="en-US" w:eastAsia="zh-CN"/>
-        </w:rPr>
-        <w:t>export JAVA_HOME=/root/java/jdk1.8.0_171</w:t>
+        <w:t>比如，我的是`export JAVA_HOME=/root/java/jdk1.8.0_171</w:t>
       </w:r>
     </w:p>
     <w:p>
@@ -16288,8 +16258,6 @@
         </w:rPr>
         <w:t>这是在那个路径下再进行配置</w:t>
       </w:r>
-      <w:bookmarkStart w:id="0" w:name="_GoBack"/>
-      <w:bookmarkEnd w:id="0"/>
     </w:p>
     <w:p>
       <w:pPr>

</xml_diff>

<commit_message>
update build document about ssh servers
</commit_message>
<xml_diff>
--- a/搭建spark环境/spark搭建日志.docx
+++ b/搭建spark环境/spark搭建日志.docx
@@ -15,8 +15,6 @@
         </w:rPr>
         <w:t>Centos7</w:t>
       </w:r>
-      <w:bookmarkStart w:id="0" w:name="_GoBack"/>
-      <w:bookmarkEnd w:id="0"/>
       <w:r>
         <w:rPr>
           <w:rFonts w:hint="eastAsia"/>
@@ -10577,7 +10575,1719 @@
           <w:szCs w:val="21"/>
           <w:lang w:val="en-US" w:eastAsia="zh-CN"/>
         </w:rPr>
-        <w:t xml:space="preserve">```  </w:t>
+        <w:t>在做的过程中，发现校网的ip不适用此次实验，因为在校网这个局域网中，两台主机是无法互相访问的，此时我们的解决办法是采用实验室的网络，不过由于DHCP自动分配，每次链接的ip地址都不同，应及时修改其配置文件。</w:t>
+      </w:r>
+    </w:p>
+    <w:p>
+      <w:pPr>
+        <w:pStyle w:val="2"/>
+        <w:keepNext w:val="0"/>
+        <w:keepLines w:val="0"/>
+        <w:widowControl/>
+        <w:numPr>
+          <w:ilvl w:val="0"/>
+          <w:numId w:val="0"/>
+        </w:numPr>
+        <w:suppressLineNumbers w:val="0"/>
+        <w:pBdr>
+          <w:top w:val="none" w:color="auto" w:sz="0" w:space="0"/>
+          <w:left w:val="none" w:color="auto" w:sz="0" w:space="0"/>
+          <w:bottom w:val="none" w:color="auto" w:sz="0" w:space="0"/>
+          <w:right w:val="none" w:color="auto" w:sz="0" w:space="0"/>
+        </w:pBdr>
+        <w:tabs>
+          <w:tab w:val="clear" w:pos="916"/>
+          <w:tab w:val="clear" w:pos="1832"/>
+          <w:tab w:val="clear" w:pos="2748"/>
+          <w:tab w:val="clear" w:pos="3664"/>
+          <w:tab w:val="clear" w:pos="4580"/>
+          <w:tab w:val="clear" w:pos="5496"/>
+          <w:tab w:val="clear" w:pos="6412"/>
+          <w:tab w:val="clear" w:pos="7328"/>
+          <w:tab w:val="clear" w:pos="8244"/>
+          <w:tab w:val="clear" w:pos="9160"/>
+          <w:tab w:val="clear" w:pos="10076"/>
+          <w:tab w:val="clear" w:pos="10992"/>
+          <w:tab w:val="clear" w:pos="11908"/>
+          <w:tab w:val="clear" w:pos="12824"/>
+          <w:tab w:val="clear" w:pos="13740"/>
+          <w:tab w:val="clear" w:pos="14656"/>
+        </w:tabs>
+        <w:spacing w:before="0" w:beforeAutospacing="0" w:after="0" w:afterAutospacing="0"/>
+        <w:ind w:right="0" w:rightChars="0"/>
+        <w:jc w:val="left"/>
+        <w:rPr>
+          <w:rFonts w:hint="eastAsia" w:ascii="Courier New" w:hAnsi="Courier New" w:cs="Courier New"/>
+          <w:i w:val="0"/>
+          <w:caps w:val="0"/>
+          <w:color w:val="000000"/>
+          <w:spacing w:val="0"/>
+          <w:sz w:val="21"/>
+          <w:szCs w:val="21"/>
+          <w:lang w:val="en-US" w:eastAsia="zh-CN"/>
+        </w:rPr>
+      </w:pPr>
+      <w:r>
+        <w:rPr>
+          <w:rFonts w:hint="eastAsia" w:ascii="Courier New" w:hAnsi="Courier New" w:cs="Courier New"/>
+          <w:i w:val="0"/>
+          <w:caps w:val="0"/>
+          <w:color w:val="000000"/>
+          <w:spacing w:val="0"/>
+          <w:sz w:val="21"/>
+          <w:szCs w:val="21"/>
+          <w:lang w:val="en-US" w:eastAsia="zh-CN"/>
+        </w:rPr>
+        <w:t>中心节点192.168.3.221  我的节点192.168.0.55</w:t>
+      </w:r>
+    </w:p>
+    <w:p>
+      <w:pPr>
+        <w:pStyle w:val="2"/>
+        <w:keepNext w:val="0"/>
+        <w:keepLines w:val="0"/>
+        <w:widowControl/>
+        <w:numPr>
+          <w:ilvl w:val="0"/>
+          <w:numId w:val="0"/>
+        </w:numPr>
+        <w:suppressLineNumbers w:val="0"/>
+        <w:pBdr>
+          <w:top w:val="none" w:color="auto" w:sz="0" w:space="0"/>
+          <w:left w:val="none" w:color="auto" w:sz="0" w:space="0"/>
+          <w:bottom w:val="none" w:color="auto" w:sz="0" w:space="0"/>
+          <w:right w:val="none" w:color="auto" w:sz="0" w:space="0"/>
+        </w:pBdr>
+        <w:tabs>
+          <w:tab w:val="clear" w:pos="916"/>
+          <w:tab w:val="clear" w:pos="1832"/>
+          <w:tab w:val="clear" w:pos="2748"/>
+          <w:tab w:val="clear" w:pos="3664"/>
+          <w:tab w:val="clear" w:pos="4580"/>
+          <w:tab w:val="clear" w:pos="5496"/>
+          <w:tab w:val="clear" w:pos="6412"/>
+          <w:tab w:val="clear" w:pos="7328"/>
+          <w:tab w:val="clear" w:pos="8244"/>
+          <w:tab w:val="clear" w:pos="9160"/>
+          <w:tab w:val="clear" w:pos="10076"/>
+          <w:tab w:val="clear" w:pos="10992"/>
+          <w:tab w:val="clear" w:pos="11908"/>
+          <w:tab w:val="clear" w:pos="12824"/>
+          <w:tab w:val="clear" w:pos="13740"/>
+          <w:tab w:val="clear" w:pos="14656"/>
+        </w:tabs>
+        <w:spacing w:before="0" w:beforeAutospacing="0" w:after="0" w:afterAutospacing="0"/>
+        <w:ind w:right="0" w:rightChars="0"/>
+        <w:jc w:val="left"/>
+        <w:rPr>
+          <w:rFonts w:hint="eastAsia" w:ascii="Courier New" w:hAnsi="Courier New" w:cs="Courier New"/>
+          <w:i w:val="0"/>
+          <w:caps w:val="0"/>
+          <w:color w:val="000000"/>
+          <w:spacing w:val="0"/>
+          <w:sz w:val="21"/>
+          <w:szCs w:val="21"/>
+          <w:lang w:val="en-US" w:eastAsia="zh-CN"/>
+        </w:rPr>
+      </w:pPr>
+      <w:r>
+        <w:rPr>
+          <w:rFonts w:hint="eastAsia" w:ascii="Courier New" w:hAnsi="Courier New" w:cs="Courier New"/>
+          <w:i w:val="0"/>
+          <w:caps w:val="0"/>
+          <w:color w:val="000000"/>
+          <w:spacing w:val="0"/>
+          <w:sz w:val="21"/>
+          <w:szCs w:val="21"/>
+          <w:lang w:val="en-US" w:eastAsia="zh-CN"/>
+        </w:rPr>
+        <w:t>此时修改的部分为</w:t>
+      </w:r>
+    </w:p>
+    <w:p>
+      <w:pPr>
+        <w:pStyle w:val="2"/>
+        <w:keepNext w:val="0"/>
+        <w:keepLines w:val="0"/>
+        <w:widowControl/>
+        <w:numPr>
+          <w:ilvl w:val="0"/>
+          <w:numId w:val="0"/>
+        </w:numPr>
+        <w:suppressLineNumbers w:val="0"/>
+        <w:pBdr>
+          <w:top w:val="none" w:color="auto" w:sz="0" w:space="0"/>
+          <w:left w:val="none" w:color="auto" w:sz="0" w:space="0"/>
+          <w:bottom w:val="none" w:color="auto" w:sz="0" w:space="0"/>
+          <w:right w:val="none" w:color="auto" w:sz="0" w:space="0"/>
+        </w:pBdr>
+        <w:tabs>
+          <w:tab w:val="clear" w:pos="916"/>
+          <w:tab w:val="clear" w:pos="1832"/>
+          <w:tab w:val="clear" w:pos="2748"/>
+          <w:tab w:val="clear" w:pos="3664"/>
+          <w:tab w:val="clear" w:pos="4580"/>
+          <w:tab w:val="clear" w:pos="5496"/>
+          <w:tab w:val="clear" w:pos="6412"/>
+          <w:tab w:val="clear" w:pos="7328"/>
+          <w:tab w:val="clear" w:pos="8244"/>
+          <w:tab w:val="clear" w:pos="9160"/>
+          <w:tab w:val="clear" w:pos="10076"/>
+          <w:tab w:val="clear" w:pos="10992"/>
+          <w:tab w:val="clear" w:pos="11908"/>
+          <w:tab w:val="clear" w:pos="12824"/>
+          <w:tab w:val="clear" w:pos="13740"/>
+          <w:tab w:val="clear" w:pos="14656"/>
+        </w:tabs>
+        <w:spacing w:before="0" w:beforeAutospacing="0" w:after="0" w:afterAutospacing="0"/>
+        <w:ind w:right="0" w:rightChars="0"/>
+        <w:jc w:val="left"/>
+        <w:rPr>
+          <w:rFonts w:hint="eastAsia" w:ascii="Courier New" w:hAnsi="Courier New" w:cs="Courier New"/>
+          <w:i w:val="0"/>
+          <w:caps w:val="0"/>
+          <w:color w:val="000000"/>
+          <w:spacing w:val="0"/>
+          <w:sz w:val="21"/>
+          <w:szCs w:val="21"/>
+          <w:lang w:val="en-US" w:eastAsia="zh-CN"/>
+        </w:rPr>
+      </w:pPr>
+      <w:r>
+        <w:rPr>
+          <w:rFonts w:hint="eastAsia" w:ascii="Courier New" w:hAnsi="Courier New" w:cs="Courier New"/>
+          <w:i w:val="0"/>
+          <w:color w:val="000000"/>
+          <w:spacing w:val="0"/>
+          <w:sz w:val="21"/>
+          <w:szCs w:val="21"/>
+          <w:lang w:val="en-US" w:eastAsia="zh-CN"/>
+        </w:rPr>
+        <w:t>H</w:t>
+      </w:r>
+      <w:r>
+        <w:rPr>
+          <w:rFonts w:hint="eastAsia" w:ascii="Courier New" w:hAnsi="Courier New" w:cs="Courier New"/>
+          <w:i w:val="0"/>
+          <w:caps w:val="0"/>
+          <w:color w:val="000000"/>
+          <w:spacing w:val="0"/>
+          <w:sz w:val="21"/>
+          <w:szCs w:val="21"/>
+          <w:lang w:val="en-US" w:eastAsia="zh-CN"/>
+        </w:rPr>
+        <w:t>ostname文件中删除一些东西</w:t>
+      </w:r>
+    </w:p>
+    <w:p>
+      <w:pPr>
+        <w:keepNext w:val="0"/>
+        <w:keepLines w:val="0"/>
+        <w:widowControl/>
+        <w:suppressLineNumbers w:val="0"/>
+        <w:jc w:val="left"/>
+        <w:rPr>
+          <w:rFonts w:ascii="宋体" w:hAnsi="宋体" w:eastAsia="宋体" w:cs="宋体"/>
+          <w:kern w:val="0"/>
+          <w:sz w:val="24"/>
+          <w:szCs w:val="24"/>
+          <w:lang w:val="en-US" w:eastAsia="zh-CN" w:bidi="ar"/>
+        </w:rPr>
+      </w:pPr>
+      <w:r>
+        <w:rPr>
+          <w:rFonts w:ascii="宋体" w:hAnsi="宋体" w:eastAsia="宋体" w:cs="宋体"/>
+          <w:kern w:val="0"/>
+          <w:sz w:val="24"/>
+          <w:szCs w:val="24"/>
+          <w:lang w:val="en-US" w:eastAsia="zh-CN" w:bidi="ar"/>
+        </w:rPr>
+        <w:drawing>
+          <wp:inline distT="0" distB="0" distL="114300" distR="114300">
+            <wp:extent cx="4617085" cy="3483610"/>
+            <wp:effectExtent l="0" t="0" r="635" b="6350"/>
+            <wp:docPr id="1" name="图片 1" descr="IMG_256"/>
+            <wp:cNvGraphicFramePr>
+              <a:graphicFrameLocks xmlns:a="http://schemas.openxmlformats.org/drawingml/2006/main" noChangeAspect="1"/>
+            </wp:cNvGraphicFramePr>
+            <a:graphic xmlns:a="http://schemas.openxmlformats.org/drawingml/2006/main">
+              <a:graphicData uri="http://schemas.openxmlformats.org/drawingml/2006/picture">
+                <pic:pic xmlns:pic="http://schemas.openxmlformats.org/drawingml/2006/picture">
+                  <pic:nvPicPr>
+                    <pic:cNvPr id="1" name="图片 1" descr="IMG_256"/>
+                    <pic:cNvPicPr>
+                      <a:picLocks noChangeAspect="1"/>
+                    </pic:cNvPicPr>
+                  </pic:nvPicPr>
+                  <pic:blipFill>
+                    <a:blip r:embed="rId12"/>
+                    <a:stretch>
+                      <a:fillRect/>
+                    </a:stretch>
+                  </pic:blipFill>
+                  <pic:spPr>
+                    <a:xfrm>
+                      <a:off x="0" y="0"/>
+                      <a:ext cx="4617085" cy="3483610"/>
+                    </a:xfrm>
+                    <a:prstGeom prst="rect">
+                      <a:avLst/>
+                    </a:prstGeom>
+                    <a:noFill/>
+                    <a:ln w="9525">
+                      <a:noFill/>
+                    </a:ln>
+                  </pic:spPr>
+                </pic:pic>
+              </a:graphicData>
+            </a:graphic>
+          </wp:inline>
+        </w:drawing>
+      </w:r>
+    </w:p>
+    <w:p>
+      <w:pPr>
+        <w:keepNext w:val="0"/>
+        <w:keepLines w:val="0"/>
+        <w:widowControl/>
+        <w:suppressLineNumbers w:val="0"/>
+        <w:jc w:val="left"/>
+        <w:rPr>
+          <w:rFonts w:hint="eastAsia" w:ascii="宋体" w:hAnsi="宋体" w:eastAsia="宋体" w:cs="宋体"/>
+          <w:kern w:val="0"/>
+          <w:sz w:val="24"/>
+          <w:szCs w:val="24"/>
+          <w:lang w:val="en-US" w:eastAsia="zh-CN" w:bidi="ar"/>
+        </w:rPr>
+      </w:pPr>
+      <w:r>
+        <w:rPr>
+          <w:rFonts w:hint="eastAsia" w:ascii="宋体" w:hAnsi="宋体" w:eastAsia="宋体" w:cs="宋体"/>
+          <w:kern w:val="0"/>
+          <w:sz w:val="24"/>
+          <w:szCs w:val="24"/>
+          <w:lang w:val="en-US" w:eastAsia="zh-CN" w:bidi="ar"/>
+        </w:rPr>
+        <w:t>只需要保留自己节点的名称。</w:t>
+      </w:r>
+    </w:p>
+    <w:p>
+      <w:pPr>
+        <w:keepNext w:val="0"/>
+        <w:keepLines w:val="0"/>
+        <w:widowControl/>
+        <w:suppressLineNumbers w:val="0"/>
+        <w:jc w:val="left"/>
+        <w:rPr>
+          <w:rFonts w:ascii="宋体" w:hAnsi="宋体" w:eastAsia="宋体" w:cs="宋体"/>
+          <w:kern w:val="0"/>
+          <w:sz w:val="24"/>
+          <w:szCs w:val="24"/>
+          <w:lang w:val="en-US" w:eastAsia="zh-CN" w:bidi="ar"/>
+        </w:rPr>
+      </w:pPr>
+      <w:r>
+        <w:rPr>
+          <w:rFonts w:hint="eastAsia" w:ascii="宋体" w:hAnsi="宋体" w:eastAsia="宋体" w:cs="宋体"/>
+          <w:kern w:val="0"/>
+          <w:sz w:val="24"/>
+          <w:szCs w:val="24"/>
+          <w:lang w:val="en-US" w:eastAsia="zh-CN" w:bidi="ar"/>
+        </w:rPr>
+        <w:t>在hosts文件中，更改ip地址</w:t>
+      </w:r>
+      <w:r>
+        <w:rPr>
+          <w:rFonts w:ascii="宋体" w:hAnsi="宋体" w:eastAsia="宋体" w:cs="宋体"/>
+          <w:kern w:val="0"/>
+          <w:sz w:val="24"/>
+          <w:szCs w:val="24"/>
+          <w:lang w:val="en-US" w:eastAsia="zh-CN" w:bidi="ar"/>
+        </w:rPr>
+        <w:drawing>
+          <wp:inline distT="0" distB="0" distL="114300" distR="114300">
+            <wp:extent cx="3819525" cy="2938145"/>
+            <wp:effectExtent l="0" t="0" r="5715" b="3175"/>
+            <wp:docPr id="8" name="图片 2" descr="IMG_256"/>
+            <wp:cNvGraphicFramePr>
+              <a:graphicFrameLocks xmlns:a="http://schemas.openxmlformats.org/drawingml/2006/main" noChangeAspect="1"/>
+            </wp:cNvGraphicFramePr>
+            <a:graphic xmlns:a="http://schemas.openxmlformats.org/drawingml/2006/main">
+              <a:graphicData uri="http://schemas.openxmlformats.org/drawingml/2006/picture">
+                <pic:pic xmlns:pic="http://schemas.openxmlformats.org/drawingml/2006/picture">
+                  <pic:nvPicPr>
+                    <pic:cNvPr id="8" name="图片 2" descr="IMG_256"/>
+                    <pic:cNvPicPr>
+                      <a:picLocks noChangeAspect="1"/>
+                    </pic:cNvPicPr>
+                  </pic:nvPicPr>
+                  <pic:blipFill>
+                    <a:blip r:embed="rId13"/>
+                    <a:stretch>
+                      <a:fillRect/>
+                    </a:stretch>
+                  </pic:blipFill>
+                  <pic:spPr>
+                    <a:xfrm>
+                      <a:off x="0" y="0"/>
+                      <a:ext cx="3819525" cy="2938145"/>
+                    </a:xfrm>
+                    <a:prstGeom prst="rect">
+                      <a:avLst/>
+                    </a:prstGeom>
+                    <a:noFill/>
+                    <a:ln w="9525">
+                      <a:noFill/>
+                    </a:ln>
+                  </pic:spPr>
+                </pic:pic>
+              </a:graphicData>
+            </a:graphic>
+          </wp:inline>
+        </w:drawing>
+      </w:r>
+    </w:p>
+    <w:p>
+      <w:pPr>
+        <w:keepNext w:val="0"/>
+        <w:keepLines w:val="0"/>
+        <w:widowControl/>
+        <w:suppressLineNumbers w:val="0"/>
+        <w:jc w:val="left"/>
+        <w:rPr>
+          <w:rFonts w:hint="eastAsia" w:ascii="宋体" w:hAnsi="宋体" w:eastAsia="宋体" w:cs="宋体"/>
+          <w:kern w:val="0"/>
+          <w:sz w:val="24"/>
+          <w:szCs w:val="24"/>
+          <w:lang w:val="en-US" w:eastAsia="zh-CN" w:bidi="ar"/>
+        </w:rPr>
+      </w:pPr>
+      <w:r>
+        <w:rPr>
+          <w:rFonts w:hint="eastAsia" w:ascii="宋体" w:hAnsi="宋体" w:eastAsia="宋体" w:cs="宋体"/>
+          <w:kern w:val="0"/>
+          <w:sz w:val="24"/>
+          <w:szCs w:val="24"/>
+          <w:lang w:val="en-US" w:eastAsia="zh-CN" w:bidi="ar"/>
+        </w:rPr>
+        <w:t>此时需要对虚拟机进行与window端口映射</w:t>
+      </w:r>
+    </w:p>
+    <w:p>
+      <w:pPr>
+        <w:keepNext w:val="0"/>
+        <w:keepLines w:val="0"/>
+        <w:widowControl/>
+        <w:suppressLineNumbers w:val="0"/>
+        <w:jc w:val="left"/>
+        <w:rPr>
+          <w:rFonts w:hint="eastAsia" w:ascii="宋体" w:hAnsi="宋体" w:eastAsia="宋体" w:cs="宋体"/>
+          <w:kern w:val="0"/>
+          <w:sz w:val="24"/>
+          <w:szCs w:val="24"/>
+          <w:lang w:val="en-US" w:eastAsia="zh-CN" w:bidi="ar"/>
+        </w:rPr>
+      </w:pPr>
+      <w:r>
+        <w:rPr>
+          <w:rFonts w:hint="eastAsia" w:ascii="宋体" w:hAnsi="宋体" w:eastAsia="宋体" w:cs="宋体"/>
+          <w:kern w:val="0"/>
+          <w:sz w:val="24"/>
+          <w:szCs w:val="24"/>
+          <w:lang w:val="en-US" w:eastAsia="zh-CN" w:bidi="ar"/>
+        </w:rPr>
+        <w:t>可以参考https://blog.csdn.net/u010947098/article/details/54614756</w:t>
+      </w:r>
+    </w:p>
+    <w:p>
+      <w:pPr>
+        <w:keepNext w:val="0"/>
+        <w:keepLines w:val="0"/>
+        <w:widowControl/>
+        <w:suppressLineNumbers w:val="0"/>
+        <w:jc w:val="left"/>
+        <w:rPr>
+          <w:rFonts w:hint="eastAsia" w:ascii="宋体" w:hAnsi="宋体" w:eastAsia="宋体" w:cs="宋体"/>
+          <w:kern w:val="0"/>
+          <w:sz w:val="24"/>
+          <w:szCs w:val="24"/>
+          <w:lang w:val="en-US" w:eastAsia="zh-CN" w:bidi="ar"/>
+        </w:rPr>
+      </w:pPr>
+    </w:p>
+    <w:p>
+      <w:pPr>
+        <w:keepNext w:val="0"/>
+        <w:keepLines w:val="0"/>
+        <w:widowControl/>
+        <w:suppressLineNumbers w:val="0"/>
+        <w:jc w:val="left"/>
+        <w:rPr>
+          <w:rFonts w:ascii="宋体" w:hAnsi="宋体" w:eastAsia="宋体" w:cs="宋体"/>
+          <w:kern w:val="0"/>
+          <w:sz w:val="24"/>
+          <w:szCs w:val="24"/>
+          <w:lang w:val="en-US" w:eastAsia="zh-CN" w:bidi="ar"/>
+        </w:rPr>
+      </w:pPr>
+      <w:r>
+        <w:rPr>
+          <w:rFonts w:ascii="宋体" w:hAnsi="宋体" w:eastAsia="宋体" w:cs="宋体"/>
+          <w:kern w:val="0"/>
+          <w:sz w:val="24"/>
+          <w:szCs w:val="24"/>
+          <w:lang w:val="en-US" w:eastAsia="zh-CN" w:bidi="ar"/>
+        </w:rPr>
+        <w:drawing>
+          <wp:inline distT="0" distB="0" distL="114300" distR="114300">
+            <wp:extent cx="2767965" cy="2541270"/>
+            <wp:effectExtent l="0" t="0" r="5715" b="3810"/>
+            <wp:docPr id="11" name="图片 3" descr="IMG_256"/>
+            <wp:cNvGraphicFramePr>
+              <a:graphicFrameLocks xmlns:a="http://schemas.openxmlformats.org/drawingml/2006/main" noChangeAspect="1"/>
+            </wp:cNvGraphicFramePr>
+            <a:graphic xmlns:a="http://schemas.openxmlformats.org/drawingml/2006/main">
+              <a:graphicData uri="http://schemas.openxmlformats.org/drawingml/2006/picture">
+                <pic:pic xmlns:pic="http://schemas.openxmlformats.org/drawingml/2006/picture">
+                  <pic:nvPicPr>
+                    <pic:cNvPr id="11" name="图片 3" descr="IMG_256"/>
+                    <pic:cNvPicPr>
+                      <a:picLocks noChangeAspect="1"/>
+                    </pic:cNvPicPr>
+                  </pic:nvPicPr>
+                  <pic:blipFill>
+                    <a:blip r:embed="rId14"/>
+                    <a:stretch>
+                      <a:fillRect/>
+                    </a:stretch>
+                  </pic:blipFill>
+                  <pic:spPr>
+                    <a:xfrm>
+                      <a:off x="0" y="0"/>
+                      <a:ext cx="2767965" cy="2541270"/>
+                    </a:xfrm>
+                    <a:prstGeom prst="rect">
+                      <a:avLst/>
+                    </a:prstGeom>
+                    <a:noFill/>
+                    <a:ln w="9525">
+                      <a:noFill/>
+                    </a:ln>
+                  </pic:spPr>
+                </pic:pic>
+              </a:graphicData>
+            </a:graphic>
+          </wp:inline>
+        </w:drawing>
+      </w:r>
+    </w:p>
+    <w:p>
+      <w:pPr>
+        <w:keepNext w:val="0"/>
+        <w:keepLines w:val="0"/>
+        <w:widowControl/>
+        <w:suppressLineNumbers w:val="0"/>
+        <w:jc w:val="left"/>
+        <w:rPr>
+          <w:rFonts w:hint="eastAsia" w:ascii="宋体" w:hAnsi="宋体" w:eastAsia="宋体" w:cs="宋体"/>
+          <w:kern w:val="0"/>
+          <w:sz w:val="24"/>
+          <w:szCs w:val="24"/>
+          <w:lang w:val="en-US" w:eastAsia="zh-CN" w:bidi="ar"/>
+        </w:rPr>
+      </w:pPr>
+      <w:r>
+        <w:rPr>
+          <w:rFonts w:hint="eastAsia" w:ascii="宋体" w:hAnsi="宋体" w:eastAsia="宋体" w:cs="宋体"/>
+          <w:kern w:val="0"/>
+          <w:sz w:val="24"/>
+          <w:szCs w:val="24"/>
+          <w:lang w:val="en-US" w:eastAsia="zh-CN" w:bidi="ar"/>
+        </w:rPr>
+        <w:t>此时虚拟机与window共享一个IP地址。</w:t>
+      </w:r>
+    </w:p>
+    <w:p>
+      <w:pPr>
+        <w:keepNext w:val="0"/>
+        <w:keepLines w:val="0"/>
+        <w:widowControl/>
+        <w:suppressLineNumbers w:val="0"/>
+        <w:jc w:val="left"/>
+        <w:rPr>
+          <w:rFonts w:hint="eastAsia" w:ascii="宋体" w:hAnsi="宋体" w:eastAsia="宋体" w:cs="宋体"/>
+          <w:kern w:val="0"/>
+          <w:sz w:val="24"/>
+          <w:szCs w:val="24"/>
+          <w:lang w:val="en-US" w:eastAsia="zh-CN" w:bidi="ar"/>
+        </w:rPr>
+      </w:pPr>
+      <w:r>
+        <w:rPr>
+          <w:rFonts w:hint="eastAsia" w:ascii="宋体" w:hAnsi="宋体" w:eastAsia="宋体" w:cs="宋体"/>
+          <w:kern w:val="0"/>
+          <w:sz w:val="24"/>
+          <w:szCs w:val="24"/>
+          <w:lang w:val="en-US" w:eastAsia="zh-CN" w:bidi="ar"/>
+        </w:rPr>
+        <w:t>需要在终端启动一下ssh,命令为</w:t>
+      </w:r>
+    </w:p>
+    <w:p>
+      <w:pPr>
+        <w:keepNext w:val="0"/>
+        <w:keepLines w:val="0"/>
+        <w:widowControl/>
+        <w:suppressLineNumbers w:val="0"/>
+        <w:jc w:val="left"/>
+        <w:rPr>
+          <w:rFonts w:hint="eastAsia" w:ascii="宋体" w:hAnsi="宋体" w:eastAsia="宋体" w:cs="宋体"/>
+          <w:kern w:val="0"/>
+          <w:sz w:val="24"/>
+          <w:szCs w:val="24"/>
+          <w:lang w:val="en-US" w:eastAsia="zh-CN" w:bidi="ar"/>
+        </w:rPr>
+      </w:pPr>
+      <w:r>
+        <w:rPr>
+          <w:rFonts w:hint="eastAsia" w:ascii="宋体" w:hAnsi="宋体" w:eastAsia="宋体" w:cs="宋体"/>
+          <w:kern w:val="0"/>
+          <w:sz w:val="24"/>
+          <w:szCs w:val="24"/>
+          <w:lang w:val="en-US" w:eastAsia="zh-CN" w:bidi="ar"/>
+        </w:rPr>
+        <w:t>第一步</w:t>
+      </w:r>
+    </w:p>
+    <w:p>
+      <w:pPr>
+        <w:keepNext w:val="0"/>
+        <w:keepLines w:val="0"/>
+        <w:widowControl/>
+        <w:suppressLineNumbers w:val="0"/>
+        <w:jc w:val="left"/>
+        <w:rPr>
+          <w:rFonts w:hint="eastAsia" w:ascii="宋体" w:hAnsi="宋体" w:eastAsia="宋体" w:cs="宋体"/>
+          <w:kern w:val="0"/>
+          <w:sz w:val="24"/>
+          <w:szCs w:val="24"/>
+          <w:lang w:val="en-US" w:eastAsia="zh-CN" w:bidi="ar"/>
+        </w:rPr>
+      </w:pPr>
+    </w:p>
+    <w:p>
+      <w:pPr>
+        <w:keepNext w:val="0"/>
+        <w:keepLines w:val="0"/>
+        <w:widowControl/>
+        <w:suppressLineNumbers w:val="0"/>
+        <w:jc w:val="left"/>
+        <w:rPr>
+          <w:rFonts w:hint="eastAsia" w:ascii="宋体" w:hAnsi="宋体" w:eastAsia="宋体" w:cs="宋体"/>
+          <w:kern w:val="0"/>
+          <w:sz w:val="24"/>
+          <w:szCs w:val="24"/>
+          <w:lang w:val="en-US" w:eastAsia="zh-CN" w:bidi="ar"/>
+        </w:rPr>
+      </w:pPr>
+      <w:r>
+        <w:rPr>
+          <w:rFonts w:hint="eastAsia" w:ascii="宋体" w:hAnsi="宋体" w:eastAsia="宋体" w:cs="宋体"/>
+          <w:kern w:val="0"/>
+          <w:sz w:val="24"/>
+          <w:szCs w:val="24"/>
+          <w:lang w:val="en-US" w:eastAsia="zh-CN" w:bidi="ar"/>
+        </w:rPr>
+        <w:t>#查看本机是否安装SSH软件包</w:t>
+      </w:r>
+    </w:p>
+    <w:p>
+      <w:pPr>
+        <w:keepNext w:val="0"/>
+        <w:keepLines w:val="0"/>
+        <w:widowControl/>
+        <w:suppressLineNumbers w:val="0"/>
+        <w:jc w:val="left"/>
+        <w:rPr>
+          <w:rFonts w:hint="eastAsia" w:ascii="宋体" w:hAnsi="宋体" w:eastAsia="宋体" w:cs="宋体"/>
+          <w:kern w:val="0"/>
+          <w:sz w:val="24"/>
+          <w:szCs w:val="24"/>
+          <w:lang w:val="en-US" w:eastAsia="zh-CN" w:bidi="ar"/>
+        </w:rPr>
+      </w:pPr>
+    </w:p>
+    <w:p>
+      <w:pPr>
+        <w:keepNext w:val="0"/>
+        <w:keepLines w:val="0"/>
+        <w:widowControl/>
+        <w:suppressLineNumbers w:val="0"/>
+        <w:jc w:val="left"/>
+        <w:rPr>
+          <w:rFonts w:hint="eastAsia" w:ascii="宋体" w:hAnsi="宋体" w:eastAsia="宋体" w:cs="宋体"/>
+          <w:kern w:val="0"/>
+          <w:sz w:val="24"/>
+          <w:szCs w:val="24"/>
+          <w:lang w:val="en-US" w:eastAsia="zh-CN" w:bidi="ar"/>
+        </w:rPr>
+      </w:pPr>
+      <w:r>
+        <w:rPr>
+          <w:rFonts w:hint="eastAsia" w:ascii="宋体" w:hAnsi="宋体" w:eastAsia="宋体" w:cs="宋体"/>
+          <w:kern w:val="0"/>
+          <w:sz w:val="24"/>
+          <w:szCs w:val="24"/>
+          <w:lang w:val="en-US" w:eastAsia="zh-CN" w:bidi="ar"/>
+        </w:rPr>
+        <w:t>[root@localhost ~]# rpm -qa | grep ssh</w:t>
+      </w:r>
+    </w:p>
+    <w:p>
+      <w:pPr>
+        <w:keepNext w:val="0"/>
+        <w:keepLines w:val="0"/>
+        <w:widowControl/>
+        <w:suppressLineNumbers w:val="0"/>
+        <w:jc w:val="left"/>
+        <w:rPr>
+          <w:rFonts w:hint="eastAsia" w:ascii="宋体" w:hAnsi="宋体" w:eastAsia="宋体" w:cs="宋体"/>
+          <w:kern w:val="0"/>
+          <w:sz w:val="24"/>
+          <w:szCs w:val="24"/>
+          <w:lang w:val="en-US" w:eastAsia="zh-CN" w:bidi="ar"/>
+        </w:rPr>
+      </w:pPr>
+    </w:p>
+    <w:p>
+      <w:pPr>
+        <w:keepNext w:val="0"/>
+        <w:keepLines w:val="0"/>
+        <w:widowControl/>
+        <w:suppressLineNumbers w:val="0"/>
+        <w:jc w:val="left"/>
+        <w:rPr>
+          <w:rFonts w:hint="eastAsia" w:ascii="宋体" w:hAnsi="宋体" w:eastAsia="宋体" w:cs="宋体"/>
+          <w:kern w:val="0"/>
+          <w:sz w:val="24"/>
+          <w:szCs w:val="24"/>
+          <w:lang w:val="en-US" w:eastAsia="zh-CN" w:bidi="ar"/>
+        </w:rPr>
+      </w:pPr>
+      <w:r>
+        <w:rPr>
+          <w:rFonts w:hint="eastAsia" w:ascii="宋体" w:hAnsi="宋体" w:eastAsia="宋体" w:cs="宋体"/>
+          <w:kern w:val="0"/>
+          <w:sz w:val="24"/>
+          <w:szCs w:val="24"/>
+          <w:lang w:val="en-US" w:eastAsia="zh-CN" w:bidi="ar"/>
+        </w:rPr>
+        <w:t>openssh-server-6.6.1p1-12.el7_1.x86_64</w:t>
+      </w:r>
+    </w:p>
+    <w:p>
+      <w:pPr>
+        <w:keepNext w:val="0"/>
+        <w:keepLines w:val="0"/>
+        <w:widowControl/>
+        <w:suppressLineNumbers w:val="0"/>
+        <w:jc w:val="left"/>
+        <w:rPr>
+          <w:rFonts w:hint="eastAsia" w:ascii="宋体" w:hAnsi="宋体" w:eastAsia="宋体" w:cs="宋体"/>
+          <w:kern w:val="0"/>
+          <w:sz w:val="24"/>
+          <w:szCs w:val="24"/>
+          <w:lang w:val="en-US" w:eastAsia="zh-CN" w:bidi="ar"/>
+        </w:rPr>
+      </w:pPr>
+    </w:p>
+    <w:p>
+      <w:pPr>
+        <w:keepNext w:val="0"/>
+        <w:keepLines w:val="0"/>
+        <w:widowControl/>
+        <w:suppressLineNumbers w:val="0"/>
+        <w:jc w:val="left"/>
+        <w:rPr>
+          <w:rFonts w:hint="eastAsia" w:ascii="宋体" w:hAnsi="宋体" w:eastAsia="宋体" w:cs="宋体"/>
+          <w:kern w:val="0"/>
+          <w:sz w:val="24"/>
+          <w:szCs w:val="24"/>
+          <w:lang w:val="en-US" w:eastAsia="zh-CN" w:bidi="ar"/>
+        </w:rPr>
+      </w:pPr>
+      <w:r>
+        <w:rPr>
+          <w:rFonts w:hint="eastAsia" w:ascii="宋体" w:hAnsi="宋体" w:eastAsia="宋体" w:cs="宋体"/>
+          <w:kern w:val="0"/>
+          <w:sz w:val="24"/>
+          <w:szCs w:val="24"/>
+          <w:lang w:val="en-US" w:eastAsia="zh-CN" w:bidi="ar"/>
+        </w:rPr>
+        <w:t>openssh-clients-6.6.1p1-12.el7_1.x86_64</w:t>
+      </w:r>
+    </w:p>
+    <w:p>
+      <w:pPr>
+        <w:keepNext w:val="0"/>
+        <w:keepLines w:val="0"/>
+        <w:widowControl/>
+        <w:suppressLineNumbers w:val="0"/>
+        <w:jc w:val="left"/>
+        <w:rPr>
+          <w:rFonts w:hint="eastAsia" w:ascii="宋体" w:hAnsi="宋体" w:eastAsia="宋体" w:cs="宋体"/>
+          <w:kern w:val="0"/>
+          <w:sz w:val="24"/>
+          <w:szCs w:val="24"/>
+          <w:lang w:val="en-US" w:eastAsia="zh-CN" w:bidi="ar"/>
+        </w:rPr>
+      </w:pPr>
+    </w:p>
+    <w:p>
+      <w:pPr>
+        <w:keepNext w:val="0"/>
+        <w:keepLines w:val="0"/>
+        <w:widowControl/>
+        <w:suppressLineNumbers w:val="0"/>
+        <w:jc w:val="left"/>
+        <w:rPr>
+          <w:rFonts w:hint="eastAsia" w:ascii="宋体" w:hAnsi="宋体" w:eastAsia="宋体" w:cs="宋体"/>
+          <w:kern w:val="0"/>
+          <w:sz w:val="24"/>
+          <w:szCs w:val="24"/>
+          <w:lang w:val="en-US" w:eastAsia="zh-CN" w:bidi="ar"/>
+        </w:rPr>
+      </w:pPr>
+      <w:r>
+        <w:rPr>
+          <w:rFonts w:hint="eastAsia" w:ascii="宋体" w:hAnsi="宋体" w:eastAsia="宋体" w:cs="宋体"/>
+          <w:kern w:val="0"/>
+          <w:sz w:val="24"/>
+          <w:szCs w:val="24"/>
+          <w:lang w:val="en-US" w:eastAsia="zh-CN" w:bidi="ar"/>
+        </w:rPr>
+        <w:t>libssh2-1.4.3-8.el7.x86_64</w:t>
+      </w:r>
+    </w:p>
+    <w:p>
+      <w:pPr>
+        <w:keepNext w:val="0"/>
+        <w:keepLines w:val="0"/>
+        <w:widowControl/>
+        <w:suppressLineNumbers w:val="0"/>
+        <w:jc w:val="left"/>
+        <w:rPr>
+          <w:rFonts w:hint="eastAsia" w:ascii="宋体" w:hAnsi="宋体" w:eastAsia="宋体" w:cs="宋体"/>
+          <w:kern w:val="0"/>
+          <w:sz w:val="24"/>
+          <w:szCs w:val="24"/>
+          <w:lang w:val="en-US" w:eastAsia="zh-CN" w:bidi="ar"/>
+        </w:rPr>
+      </w:pPr>
+    </w:p>
+    <w:p>
+      <w:pPr>
+        <w:keepNext w:val="0"/>
+        <w:keepLines w:val="0"/>
+        <w:widowControl/>
+        <w:suppressLineNumbers w:val="0"/>
+        <w:jc w:val="left"/>
+        <w:rPr>
+          <w:rFonts w:hint="eastAsia" w:ascii="宋体" w:hAnsi="宋体" w:eastAsia="宋体" w:cs="宋体"/>
+          <w:kern w:val="0"/>
+          <w:sz w:val="24"/>
+          <w:szCs w:val="24"/>
+          <w:lang w:val="en-US" w:eastAsia="zh-CN" w:bidi="ar"/>
+        </w:rPr>
+      </w:pPr>
+      <w:r>
+        <w:rPr>
+          <w:rFonts w:hint="eastAsia" w:ascii="宋体" w:hAnsi="宋体" w:eastAsia="宋体" w:cs="宋体"/>
+          <w:kern w:val="0"/>
+          <w:sz w:val="24"/>
+          <w:szCs w:val="24"/>
+          <w:lang w:val="en-US" w:eastAsia="zh-CN" w:bidi="ar"/>
+        </w:rPr>
+        <w:t>openssh-6.6.1p1-12.el7_1.x86_64</w:t>
+      </w:r>
+    </w:p>
+    <w:p>
+      <w:pPr>
+        <w:keepNext w:val="0"/>
+        <w:keepLines w:val="0"/>
+        <w:widowControl/>
+        <w:suppressLineNumbers w:val="0"/>
+        <w:jc w:val="left"/>
+        <w:rPr>
+          <w:rFonts w:hint="eastAsia" w:ascii="宋体" w:hAnsi="宋体" w:eastAsia="宋体" w:cs="宋体"/>
+          <w:kern w:val="0"/>
+          <w:sz w:val="24"/>
+          <w:szCs w:val="24"/>
+          <w:lang w:val="en-US" w:eastAsia="zh-CN" w:bidi="ar"/>
+        </w:rPr>
+      </w:pPr>
+    </w:p>
+    <w:p>
+      <w:pPr>
+        <w:keepNext w:val="0"/>
+        <w:keepLines w:val="0"/>
+        <w:widowControl/>
+        <w:suppressLineNumbers w:val="0"/>
+        <w:jc w:val="left"/>
+        <w:rPr>
+          <w:rFonts w:hint="eastAsia" w:ascii="宋体" w:hAnsi="宋体" w:eastAsia="宋体" w:cs="宋体"/>
+          <w:kern w:val="0"/>
+          <w:sz w:val="24"/>
+          <w:szCs w:val="24"/>
+          <w:lang w:val="en-US" w:eastAsia="zh-CN" w:bidi="ar"/>
+        </w:rPr>
+      </w:pPr>
+      <w:r>
+        <w:rPr>
+          <w:rFonts w:hint="eastAsia" w:ascii="宋体" w:hAnsi="宋体" w:eastAsia="宋体" w:cs="宋体"/>
+          <w:kern w:val="0"/>
+          <w:sz w:val="24"/>
+          <w:szCs w:val="24"/>
+          <w:lang w:val="en-US" w:eastAsia="zh-CN" w:bidi="ar"/>
+        </w:rPr>
+        <w:t>#如果没有，则需要安装</w:t>
+      </w:r>
+    </w:p>
+    <w:p>
+      <w:pPr>
+        <w:keepNext w:val="0"/>
+        <w:keepLines w:val="0"/>
+        <w:widowControl/>
+        <w:suppressLineNumbers w:val="0"/>
+        <w:jc w:val="left"/>
+        <w:rPr>
+          <w:rFonts w:hint="eastAsia" w:ascii="宋体" w:hAnsi="宋体" w:eastAsia="宋体" w:cs="宋体"/>
+          <w:kern w:val="0"/>
+          <w:sz w:val="24"/>
+          <w:szCs w:val="24"/>
+          <w:lang w:val="en-US" w:eastAsia="zh-CN" w:bidi="ar"/>
+        </w:rPr>
+      </w:pPr>
+    </w:p>
+    <w:p>
+      <w:pPr>
+        <w:keepNext w:val="0"/>
+        <w:keepLines w:val="0"/>
+        <w:widowControl/>
+        <w:suppressLineNumbers w:val="0"/>
+        <w:jc w:val="left"/>
+        <w:rPr>
+          <w:rFonts w:hint="eastAsia" w:ascii="宋体" w:hAnsi="宋体" w:eastAsia="宋体" w:cs="宋体"/>
+          <w:kern w:val="0"/>
+          <w:sz w:val="24"/>
+          <w:szCs w:val="24"/>
+          <w:lang w:val="en-US" w:eastAsia="zh-CN" w:bidi="ar"/>
+        </w:rPr>
+      </w:pPr>
+      <w:r>
+        <w:rPr>
+          <w:rFonts w:hint="eastAsia" w:ascii="宋体" w:hAnsi="宋体" w:eastAsia="宋体" w:cs="宋体"/>
+          <w:kern w:val="0"/>
+          <w:sz w:val="24"/>
+          <w:szCs w:val="24"/>
+          <w:lang w:val="en-US" w:eastAsia="zh-CN" w:bidi="ar"/>
+        </w:rPr>
+        <w:t>[root@localhost /]# yum install openssh-server</w:t>
+      </w:r>
+    </w:p>
+    <w:p>
+      <w:pPr>
+        <w:keepNext w:val="0"/>
+        <w:keepLines w:val="0"/>
+        <w:widowControl/>
+        <w:suppressLineNumbers w:val="0"/>
+        <w:jc w:val="left"/>
+        <w:rPr>
+          <w:rFonts w:hint="eastAsia" w:ascii="宋体" w:hAnsi="宋体" w:eastAsia="宋体" w:cs="宋体"/>
+          <w:kern w:val="0"/>
+          <w:sz w:val="24"/>
+          <w:szCs w:val="24"/>
+          <w:lang w:val="en-US" w:eastAsia="zh-CN" w:bidi="ar"/>
+        </w:rPr>
+      </w:pPr>
+    </w:p>
+    <w:p>
+      <w:pPr>
+        <w:keepNext w:val="0"/>
+        <w:keepLines w:val="0"/>
+        <w:widowControl/>
+        <w:suppressLineNumbers w:val="0"/>
+        <w:jc w:val="left"/>
+        <w:rPr>
+          <w:rFonts w:hint="eastAsia" w:ascii="宋体" w:hAnsi="宋体" w:eastAsia="宋体" w:cs="宋体"/>
+          <w:kern w:val="0"/>
+          <w:sz w:val="24"/>
+          <w:szCs w:val="24"/>
+          <w:lang w:val="en-US" w:eastAsia="zh-CN" w:bidi="ar"/>
+        </w:rPr>
+      </w:pPr>
+      <w:r>
+        <w:rPr>
+          <w:rFonts w:hint="eastAsia" w:ascii="宋体" w:hAnsi="宋体" w:eastAsia="宋体" w:cs="宋体"/>
+          <w:kern w:val="0"/>
+          <w:sz w:val="24"/>
+          <w:szCs w:val="24"/>
+          <w:lang w:val="en-US" w:eastAsia="zh-CN" w:bidi="ar"/>
+        </w:rPr>
+        <w:t xml:space="preserve"> </w:t>
+      </w:r>
+    </w:p>
+    <w:p>
+      <w:pPr>
+        <w:keepNext w:val="0"/>
+        <w:keepLines w:val="0"/>
+        <w:widowControl/>
+        <w:suppressLineNumbers w:val="0"/>
+        <w:jc w:val="left"/>
+        <w:rPr>
+          <w:rFonts w:hint="eastAsia" w:ascii="宋体" w:hAnsi="宋体" w:eastAsia="宋体" w:cs="宋体"/>
+          <w:kern w:val="0"/>
+          <w:sz w:val="24"/>
+          <w:szCs w:val="24"/>
+          <w:lang w:val="en-US" w:eastAsia="zh-CN" w:bidi="ar"/>
+        </w:rPr>
+      </w:pPr>
+    </w:p>
+    <w:p>
+      <w:pPr>
+        <w:keepNext w:val="0"/>
+        <w:keepLines w:val="0"/>
+        <w:widowControl/>
+        <w:suppressLineNumbers w:val="0"/>
+        <w:jc w:val="left"/>
+        <w:rPr>
+          <w:rFonts w:hint="eastAsia" w:ascii="宋体" w:hAnsi="宋体" w:eastAsia="宋体" w:cs="宋体"/>
+          <w:kern w:val="0"/>
+          <w:sz w:val="24"/>
+          <w:szCs w:val="24"/>
+          <w:lang w:val="en-US" w:eastAsia="zh-CN" w:bidi="ar"/>
+        </w:rPr>
+      </w:pPr>
+      <w:r>
+        <w:rPr>
+          <w:rFonts w:hint="eastAsia" w:ascii="宋体" w:hAnsi="宋体" w:eastAsia="宋体" w:cs="宋体"/>
+          <w:kern w:val="0"/>
+          <w:sz w:val="24"/>
+          <w:szCs w:val="24"/>
+          <w:lang w:val="en-US" w:eastAsia="zh-CN" w:bidi="ar"/>
+        </w:rPr>
+        <w:t>第二步</w:t>
+      </w:r>
+    </w:p>
+    <w:p>
+      <w:pPr>
+        <w:keepNext w:val="0"/>
+        <w:keepLines w:val="0"/>
+        <w:widowControl/>
+        <w:suppressLineNumbers w:val="0"/>
+        <w:jc w:val="left"/>
+        <w:rPr>
+          <w:rFonts w:hint="eastAsia" w:ascii="宋体" w:hAnsi="宋体" w:eastAsia="宋体" w:cs="宋体"/>
+          <w:kern w:val="0"/>
+          <w:sz w:val="24"/>
+          <w:szCs w:val="24"/>
+          <w:lang w:val="en-US" w:eastAsia="zh-CN" w:bidi="ar"/>
+        </w:rPr>
+      </w:pPr>
+    </w:p>
+    <w:p>
+      <w:pPr>
+        <w:keepNext w:val="0"/>
+        <w:keepLines w:val="0"/>
+        <w:widowControl/>
+        <w:suppressLineNumbers w:val="0"/>
+        <w:jc w:val="left"/>
+        <w:rPr>
+          <w:rFonts w:hint="eastAsia" w:ascii="宋体" w:hAnsi="宋体" w:eastAsia="宋体" w:cs="宋体"/>
+          <w:kern w:val="0"/>
+          <w:sz w:val="24"/>
+          <w:szCs w:val="24"/>
+          <w:lang w:val="en-US" w:eastAsia="zh-CN" w:bidi="ar"/>
+        </w:rPr>
+      </w:pPr>
+      <w:r>
+        <w:rPr>
+          <w:rFonts w:hint="eastAsia" w:ascii="宋体" w:hAnsi="宋体" w:eastAsia="宋体" w:cs="宋体"/>
+          <w:kern w:val="0"/>
+          <w:sz w:val="24"/>
+          <w:szCs w:val="24"/>
+          <w:lang w:val="en-US" w:eastAsia="zh-CN" w:bidi="ar"/>
+        </w:rPr>
+        <w:t>#开启 SSH 服务</w:t>
+      </w:r>
+    </w:p>
+    <w:p>
+      <w:pPr>
+        <w:keepNext w:val="0"/>
+        <w:keepLines w:val="0"/>
+        <w:widowControl/>
+        <w:suppressLineNumbers w:val="0"/>
+        <w:jc w:val="left"/>
+        <w:rPr>
+          <w:rFonts w:hint="eastAsia" w:ascii="宋体" w:hAnsi="宋体" w:eastAsia="宋体" w:cs="宋体"/>
+          <w:kern w:val="0"/>
+          <w:sz w:val="24"/>
+          <w:szCs w:val="24"/>
+          <w:lang w:val="en-US" w:eastAsia="zh-CN" w:bidi="ar"/>
+        </w:rPr>
+      </w:pPr>
+    </w:p>
+    <w:p>
+      <w:pPr>
+        <w:keepNext w:val="0"/>
+        <w:keepLines w:val="0"/>
+        <w:widowControl/>
+        <w:suppressLineNumbers w:val="0"/>
+        <w:jc w:val="left"/>
+        <w:rPr>
+          <w:rFonts w:hint="eastAsia" w:ascii="宋体" w:hAnsi="宋体" w:eastAsia="宋体" w:cs="宋体"/>
+          <w:kern w:val="0"/>
+          <w:sz w:val="24"/>
+          <w:szCs w:val="24"/>
+          <w:lang w:val="en-US" w:eastAsia="zh-CN" w:bidi="ar"/>
+        </w:rPr>
+      </w:pPr>
+      <w:r>
+        <w:rPr>
+          <w:rFonts w:hint="eastAsia" w:ascii="宋体" w:hAnsi="宋体" w:eastAsia="宋体" w:cs="宋体"/>
+          <w:kern w:val="0"/>
+          <w:sz w:val="24"/>
+          <w:szCs w:val="24"/>
+          <w:lang w:val="en-US" w:eastAsia="zh-CN" w:bidi="ar"/>
+        </w:rPr>
+        <w:t>[root@localhost ~]# service sshd start</w:t>
+      </w:r>
+    </w:p>
+    <w:p>
+      <w:pPr>
+        <w:keepNext w:val="0"/>
+        <w:keepLines w:val="0"/>
+        <w:widowControl/>
+        <w:suppressLineNumbers w:val="0"/>
+        <w:jc w:val="left"/>
+        <w:rPr>
+          <w:rFonts w:hint="eastAsia" w:ascii="宋体" w:hAnsi="宋体" w:eastAsia="宋体" w:cs="宋体"/>
+          <w:kern w:val="0"/>
+          <w:sz w:val="24"/>
+          <w:szCs w:val="24"/>
+          <w:lang w:val="en-US" w:eastAsia="zh-CN" w:bidi="ar"/>
+        </w:rPr>
+      </w:pPr>
+    </w:p>
+    <w:p>
+      <w:pPr>
+        <w:keepNext w:val="0"/>
+        <w:keepLines w:val="0"/>
+        <w:widowControl/>
+        <w:suppressLineNumbers w:val="0"/>
+        <w:jc w:val="left"/>
+        <w:rPr>
+          <w:rFonts w:hint="eastAsia" w:ascii="宋体" w:hAnsi="宋体" w:eastAsia="宋体" w:cs="宋体"/>
+          <w:kern w:val="0"/>
+          <w:sz w:val="24"/>
+          <w:szCs w:val="24"/>
+          <w:lang w:val="en-US" w:eastAsia="zh-CN" w:bidi="ar"/>
+        </w:rPr>
+      </w:pPr>
+      <w:r>
+        <w:rPr>
+          <w:rFonts w:hint="eastAsia" w:ascii="宋体" w:hAnsi="宋体" w:eastAsia="宋体" w:cs="宋体"/>
+          <w:kern w:val="0"/>
+          <w:sz w:val="24"/>
+          <w:szCs w:val="24"/>
+          <w:lang w:val="en-US" w:eastAsia="zh-CN" w:bidi="ar"/>
+        </w:rPr>
+        <w:t>Redirecting to /bin/systemctl start  sshd.service</w:t>
+      </w:r>
+    </w:p>
+    <w:p>
+      <w:pPr>
+        <w:keepNext w:val="0"/>
+        <w:keepLines w:val="0"/>
+        <w:widowControl/>
+        <w:suppressLineNumbers w:val="0"/>
+        <w:jc w:val="left"/>
+        <w:rPr>
+          <w:rFonts w:hint="eastAsia" w:ascii="宋体" w:hAnsi="宋体" w:eastAsia="宋体" w:cs="宋体"/>
+          <w:kern w:val="0"/>
+          <w:sz w:val="24"/>
+          <w:szCs w:val="24"/>
+          <w:lang w:val="en-US" w:eastAsia="zh-CN" w:bidi="ar"/>
+        </w:rPr>
+      </w:pPr>
+    </w:p>
+    <w:p>
+      <w:pPr>
+        <w:keepNext w:val="0"/>
+        <w:keepLines w:val="0"/>
+        <w:widowControl/>
+        <w:suppressLineNumbers w:val="0"/>
+        <w:jc w:val="left"/>
+        <w:rPr>
+          <w:rFonts w:hint="eastAsia" w:ascii="宋体" w:hAnsi="宋体" w:eastAsia="宋体" w:cs="宋体"/>
+          <w:kern w:val="0"/>
+          <w:sz w:val="24"/>
+          <w:szCs w:val="24"/>
+          <w:lang w:val="en-US" w:eastAsia="zh-CN" w:bidi="ar"/>
+        </w:rPr>
+      </w:pPr>
+      <w:r>
+        <w:rPr>
+          <w:rFonts w:hint="eastAsia" w:ascii="宋体" w:hAnsi="宋体" w:eastAsia="宋体" w:cs="宋体"/>
+          <w:kern w:val="0"/>
+          <w:sz w:val="24"/>
+          <w:szCs w:val="24"/>
+          <w:lang w:val="en-US" w:eastAsia="zh-CN" w:bidi="ar"/>
+        </w:rPr>
+        <w:t xml:space="preserve"> </w:t>
+      </w:r>
+    </w:p>
+    <w:p>
+      <w:pPr>
+        <w:keepNext w:val="0"/>
+        <w:keepLines w:val="0"/>
+        <w:widowControl/>
+        <w:suppressLineNumbers w:val="0"/>
+        <w:jc w:val="left"/>
+        <w:rPr>
+          <w:rFonts w:hint="eastAsia" w:ascii="宋体" w:hAnsi="宋体" w:eastAsia="宋体" w:cs="宋体"/>
+          <w:kern w:val="0"/>
+          <w:sz w:val="24"/>
+          <w:szCs w:val="24"/>
+          <w:lang w:val="en-US" w:eastAsia="zh-CN" w:bidi="ar"/>
+        </w:rPr>
+      </w:pPr>
+    </w:p>
+    <w:p>
+      <w:pPr>
+        <w:keepNext w:val="0"/>
+        <w:keepLines w:val="0"/>
+        <w:widowControl/>
+        <w:suppressLineNumbers w:val="0"/>
+        <w:jc w:val="left"/>
+        <w:rPr>
+          <w:rFonts w:hint="eastAsia" w:ascii="宋体" w:hAnsi="宋体" w:eastAsia="宋体" w:cs="宋体"/>
+          <w:kern w:val="0"/>
+          <w:sz w:val="24"/>
+          <w:szCs w:val="24"/>
+          <w:lang w:val="en-US" w:eastAsia="zh-CN" w:bidi="ar"/>
+        </w:rPr>
+      </w:pPr>
+      <w:r>
+        <w:rPr>
+          <w:rFonts w:hint="eastAsia" w:ascii="宋体" w:hAnsi="宋体" w:eastAsia="宋体" w:cs="宋体"/>
+          <w:kern w:val="0"/>
+          <w:sz w:val="24"/>
+          <w:szCs w:val="24"/>
+          <w:lang w:val="en-US" w:eastAsia="zh-CN" w:bidi="ar"/>
+        </w:rPr>
+        <w:t>#查看TCP 22端口是否打开</w:t>
+      </w:r>
+    </w:p>
+    <w:p>
+      <w:pPr>
+        <w:keepNext w:val="0"/>
+        <w:keepLines w:val="0"/>
+        <w:widowControl/>
+        <w:suppressLineNumbers w:val="0"/>
+        <w:jc w:val="left"/>
+        <w:rPr>
+          <w:rFonts w:hint="eastAsia" w:ascii="宋体" w:hAnsi="宋体" w:eastAsia="宋体" w:cs="宋体"/>
+          <w:kern w:val="0"/>
+          <w:sz w:val="24"/>
+          <w:szCs w:val="24"/>
+          <w:lang w:val="en-US" w:eastAsia="zh-CN" w:bidi="ar"/>
+        </w:rPr>
+      </w:pPr>
+    </w:p>
+    <w:p>
+      <w:pPr>
+        <w:keepNext w:val="0"/>
+        <w:keepLines w:val="0"/>
+        <w:widowControl/>
+        <w:suppressLineNumbers w:val="0"/>
+        <w:jc w:val="left"/>
+        <w:rPr>
+          <w:rFonts w:hint="eastAsia" w:ascii="宋体" w:hAnsi="宋体" w:eastAsia="宋体" w:cs="宋体"/>
+          <w:kern w:val="0"/>
+          <w:sz w:val="24"/>
+          <w:szCs w:val="24"/>
+          <w:lang w:val="en-US" w:eastAsia="zh-CN" w:bidi="ar"/>
+        </w:rPr>
+      </w:pPr>
+      <w:r>
+        <w:rPr>
+          <w:rFonts w:hint="eastAsia" w:ascii="宋体" w:hAnsi="宋体" w:eastAsia="宋体" w:cs="宋体"/>
+          <w:kern w:val="0"/>
+          <w:sz w:val="24"/>
+          <w:szCs w:val="24"/>
+          <w:lang w:val="en-US" w:eastAsia="zh-CN" w:bidi="ar"/>
+        </w:rPr>
+        <w:t>[root@localhost ~]# netstat -ntpl | grep 22</w:t>
+      </w:r>
+    </w:p>
+    <w:p>
+      <w:pPr>
+        <w:keepNext w:val="0"/>
+        <w:keepLines w:val="0"/>
+        <w:widowControl/>
+        <w:suppressLineNumbers w:val="0"/>
+        <w:jc w:val="left"/>
+        <w:rPr>
+          <w:rFonts w:hint="eastAsia" w:ascii="宋体" w:hAnsi="宋体" w:eastAsia="宋体" w:cs="宋体"/>
+          <w:kern w:val="0"/>
+          <w:sz w:val="24"/>
+          <w:szCs w:val="24"/>
+          <w:lang w:val="en-US" w:eastAsia="zh-CN" w:bidi="ar"/>
+        </w:rPr>
+      </w:pPr>
+    </w:p>
+    <w:p>
+      <w:pPr>
+        <w:keepNext w:val="0"/>
+        <w:keepLines w:val="0"/>
+        <w:widowControl/>
+        <w:suppressLineNumbers w:val="0"/>
+        <w:jc w:val="left"/>
+        <w:rPr>
+          <w:rFonts w:hint="eastAsia" w:ascii="宋体" w:hAnsi="宋体" w:eastAsia="宋体" w:cs="宋体"/>
+          <w:kern w:val="0"/>
+          <w:sz w:val="24"/>
+          <w:szCs w:val="24"/>
+          <w:lang w:val="en-US" w:eastAsia="zh-CN" w:bidi="ar"/>
+        </w:rPr>
+      </w:pPr>
+      <w:r>
+        <w:rPr>
+          <w:rFonts w:hint="eastAsia" w:ascii="宋体" w:hAnsi="宋体" w:eastAsia="宋体" w:cs="宋体"/>
+          <w:kern w:val="0"/>
+          <w:sz w:val="24"/>
+          <w:szCs w:val="24"/>
+          <w:lang w:val="en-US" w:eastAsia="zh-CN" w:bidi="ar"/>
+        </w:rPr>
+        <w:t xml:space="preserve">tcp        0      0 0.0.0.0:22              0.0.0.0:*               LISTEN      17816/sshd          </w:t>
+      </w:r>
+    </w:p>
+    <w:p>
+      <w:pPr>
+        <w:keepNext w:val="0"/>
+        <w:keepLines w:val="0"/>
+        <w:widowControl/>
+        <w:suppressLineNumbers w:val="0"/>
+        <w:jc w:val="left"/>
+        <w:rPr>
+          <w:rFonts w:hint="eastAsia" w:ascii="宋体" w:hAnsi="宋体" w:eastAsia="宋体" w:cs="宋体"/>
+          <w:kern w:val="0"/>
+          <w:sz w:val="24"/>
+          <w:szCs w:val="24"/>
+          <w:lang w:val="en-US" w:eastAsia="zh-CN" w:bidi="ar"/>
+        </w:rPr>
+      </w:pPr>
+    </w:p>
+    <w:p>
+      <w:pPr>
+        <w:keepNext w:val="0"/>
+        <w:keepLines w:val="0"/>
+        <w:widowControl/>
+        <w:suppressLineNumbers w:val="0"/>
+        <w:jc w:val="left"/>
+        <w:rPr>
+          <w:rFonts w:hint="eastAsia" w:ascii="宋体" w:hAnsi="宋体" w:eastAsia="宋体" w:cs="宋体"/>
+          <w:kern w:val="0"/>
+          <w:sz w:val="24"/>
+          <w:szCs w:val="24"/>
+          <w:lang w:val="en-US" w:eastAsia="zh-CN" w:bidi="ar"/>
+        </w:rPr>
+      </w:pPr>
+      <w:r>
+        <w:rPr>
+          <w:rFonts w:hint="eastAsia" w:ascii="宋体" w:hAnsi="宋体" w:eastAsia="宋体" w:cs="宋体"/>
+          <w:kern w:val="0"/>
+          <w:sz w:val="24"/>
+          <w:szCs w:val="24"/>
+          <w:lang w:val="en-US" w:eastAsia="zh-CN" w:bidi="ar"/>
+        </w:rPr>
+        <w:t>tcp6       0      0 :::22                   :::*                    LISTEN      17816/sshd</w:t>
+      </w:r>
+    </w:p>
+    <w:p>
+      <w:pPr>
+        <w:keepNext w:val="0"/>
+        <w:keepLines w:val="0"/>
+        <w:widowControl/>
+        <w:suppressLineNumbers w:val="0"/>
+        <w:jc w:val="left"/>
+        <w:rPr>
+          <w:rFonts w:hint="eastAsia" w:ascii="宋体" w:hAnsi="宋体" w:eastAsia="宋体" w:cs="宋体"/>
+          <w:kern w:val="0"/>
+          <w:sz w:val="24"/>
+          <w:szCs w:val="24"/>
+          <w:lang w:val="en-US" w:eastAsia="zh-CN" w:bidi="ar"/>
+        </w:rPr>
+      </w:pPr>
+    </w:p>
+    <w:p>
+      <w:pPr>
+        <w:keepNext w:val="0"/>
+        <w:keepLines w:val="0"/>
+        <w:widowControl/>
+        <w:suppressLineNumbers w:val="0"/>
+        <w:jc w:val="left"/>
+        <w:rPr>
+          <w:rFonts w:hint="eastAsia" w:ascii="宋体" w:hAnsi="宋体" w:eastAsia="宋体" w:cs="宋体"/>
+          <w:kern w:val="0"/>
+          <w:sz w:val="24"/>
+          <w:szCs w:val="24"/>
+          <w:lang w:val="en-US" w:eastAsia="zh-CN" w:bidi="ar"/>
+        </w:rPr>
+      </w:pPr>
+      <w:r>
+        <w:rPr>
+          <w:rFonts w:hint="eastAsia" w:ascii="宋体" w:hAnsi="宋体" w:eastAsia="宋体" w:cs="宋体"/>
+          <w:kern w:val="0"/>
+          <w:sz w:val="24"/>
+          <w:szCs w:val="24"/>
+          <w:lang w:val="en-US" w:eastAsia="zh-CN" w:bidi="ar"/>
+        </w:rPr>
+        <w:t xml:space="preserve"> </w:t>
+      </w:r>
+    </w:p>
+    <w:p>
+      <w:pPr>
+        <w:keepNext w:val="0"/>
+        <w:keepLines w:val="0"/>
+        <w:widowControl/>
+        <w:suppressLineNumbers w:val="0"/>
+        <w:jc w:val="left"/>
+        <w:rPr>
+          <w:rFonts w:hint="eastAsia" w:ascii="宋体" w:hAnsi="宋体" w:eastAsia="宋体" w:cs="宋体"/>
+          <w:kern w:val="0"/>
+          <w:sz w:val="24"/>
+          <w:szCs w:val="24"/>
+          <w:lang w:val="en-US" w:eastAsia="zh-CN" w:bidi="ar"/>
+        </w:rPr>
+      </w:pPr>
+    </w:p>
+    <w:p>
+      <w:pPr>
+        <w:keepNext w:val="0"/>
+        <w:keepLines w:val="0"/>
+        <w:widowControl/>
+        <w:suppressLineNumbers w:val="0"/>
+        <w:jc w:val="left"/>
+        <w:rPr>
+          <w:rFonts w:hint="eastAsia" w:ascii="宋体" w:hAnsi="宋体" w:eastAsia="宋体" w:cs="宋体"/>
+          <w:kern w:val="0"/>
+          <w:sz w:val="24"/>
+          <w:szCs w:val="24"/>
+          <w:lang w:val="en-US" w:eastAsia="zh-CN" w:bidi="ar"/>
+        </w:rPr>
+      </w:pPr>
+      <w:r>
+        <w:rPr>
+          <w:rFonts w:hint="eastAsia" w:ascii="宋体" w:hAnsi="宋体" w:eastAsia="宋体" w:cs="宋体"/>
+          <w:kern w:val="0"/>
+          <w:sz w:val="24"/>
+          <w:szCs w:val="24"/>
+          <w:lang w:val="en-US" w:eastAsia="zh-CN" w:bidi="ar"/>
+        </w:rPr>
+        <w:t>第三步</w:t>
+      </w:r>
+    </w:p>
+    <w:p>
+      <w:pPr>
+        <w:keepNext w:val="0"/>
+        <w:keepLines w:val="0"/>
+        <w:widowControl/>
+        <w:suppressLineNumbers w:val="0"/>
+        <w:jc w:val="left"/>
+        <w:rPr>
+          <w:rFonts w:hint="eastAsia" w:ascii="宋体" w:hAnsi="宋体" w:eastAsia="宋体" w:cs="宋体"/>
+          <w:kern w:val="0"/>
+          <w:sz w:val="24"/>
+          <w:szCs w:val="24"/>
+          <w:lang w:val="en-US" w:eastAsia="zh-CN" w:bidi="ar"/>
+        </w:rPr>
+      </w:pPr>
+    </w:p>
+    <w:p>
+      <w:pPr>
+        <w:keepNext w:val="0"/>
+        <w:keepLines w:val="0"/>
+        <w:widowControl/>
+        <w:suppressLineNumbers w:val="0"/>
+        <w:jc w:val="left"/>
+        <w:rPr>
+          <w:rFonts w:hint="eastAsia" w:ascii="宋体" w:hAnsi="宋体" w:eastAsia="宋体" w:cs="宋体"/>
+          <w:kern w:val="0"/>
+          <w:sz w:val="24"/>
+          <w:szCs w:val="24"/>
+          <w:lang w:val="en-US" w:eastAsia="zh-CN" w:bidi="ar"/>
+        </w:rPr>
+      </w:pPr>
+      <w:r>
+        <w:rPr>
+          <w:rFonts w:hint="eastAsia" w:ascii="宋体" w:hAnsi="宋体" w:eastAsia="宋体" w:cs="宋体"/>
+          <w:kern w:val="0"/>
+          <w:sz w:val="24"/>
+          <w:szCs w:val="24"/>
+          <w:lang w:val="en-US" w:eastAsia="zh-CN" w:bidi="ar"/>
+        </w:rPr>
+        <w:t>#接下来便可使用终端仿真程序（例如putty）去登陆远程主机</w:t>
+      </w:r>
+    </w:p>
+    <w:p>
+      <w:pPr>
+        <w:keepNext w:val="0"/>
+        <w:keepLines w:val="0"/>
+        <w:widowControl/>
+        <w:suppressLineNumbers w:val="0"/>
+        <w:jc w:val="left"/>
+        <w:rPr>
+          <w:rFonts w:hint="eastAsia" w:ascii="宋体" w:hAnsi="宋体" w:eastAsia="宋体" w:cs="宋体"/>
+          <w:kern w:val="0"/>
+          <w:sz w:val="24"/>
+          <w:szCs w:val="24"/>
+          <w:lang w:val="en-US" w:eastAsia="zh-CN" w:bidi="ar"/>
+        </w:rPr>
+      </w:pPr>
+    </w:p>
+    <w:p>
+      <w:pPr>
+        <w:keepNext w:val="0"/>
+        <w:keepLines w:val="0"/>
+        <w:widowControl/>
+        <w:suppressLineNumbers w:val="0"/>
+        <w:jc w:val="left"/>
+        <w:rPr>
+          <w:rFonts w:hint="eastAsia" w:ascii="宋体" w:hAnsi="宋体" w:eastAsia="宋体" w:cs="宋体"/>
+          <w:kern w:val="0"/>
+          <w:sz w:val="24"/>
+          <w:szCs w:val="24"/>
+          <w:lang w:val="en-US" w:eastAsia="zh-CN" w:bidi="ar"/>
+        </w:rPr>
+      </w:pPr>
+      <w:r>
+        <w:rPr>
+          <w:rFonts w:hint="eastAsia" w:ascii="宋体" w:hAnsi="宋体" w:eastAsia="宋体" w:cs="宋体"/>
+          <w:kern w:val="0"/>
+          <w:sz w:val="24"/>
+          <w:szCs w:val="24"/>
+          <w:lang w:val="en-US" w:eastAsia="zh-CN" w:bidi="ar"/>
+        </w:rPr>
+        <w:t>如果你在客户端不能连接SSH服务的话，那可能是防火墙的原因，终端命令行中输入 iptables -nL 来看是否开放了ssh tcp 22 端口：</w:t>
+      </w:r>
+    </w:p>
+    <w:p>
+      <w:pPr>
+        <w:keepNext w:val="0"/>
+        <w:keepLines w:val="0"/>
+        <w:widowControl/>
+        <w:suppressLineNumbers w:val="0"/>
+        <w:jc w:val="left"/>
+        <w:rPr>
+          <w:rFonts w:hint="eastAsia" w:ascii="宋体" w:hAnsi="宋体" w:eastAsia="宋体" w:cs="宋体"/>
+          <w:kern w:val="0"/>
+          <w:sz w:val="24"/>
+          <w:szCs w:val="24"/>
+          <w:lang w:val="en-US" w:eastAsia="zh-CN" w:bidi="ar"/>
+        </w:rPr>
+      </w:pPr>
+    </w:p>
+    <w:p>
+      <w:pPr>
+        <w:keepNext w:val="0"/>
+        <w:keepLines w:val="0"/>
+        <w:widowControl/>
+        <w:suppressLineNumbers w:val="0"/>
+        <w:jc w:val="left"/>
+        <w:rPr>
+          <w:rFonts w:hint="eastAsia" w:ascii="宋体" w:hAnsi="宋体" w:eastAsia="宋体" w:cs="宋体"/>
+          <w:kern w:val="0"/>
+          <w:sz w:val="24"/>
+          <w:szCs w:val="24"/>
+          <w:lang w:val="en-US" w:eastAsia="zh-CN" w:bidi="ar"/>
+        </w:rPr>
+      </w:pPr>
+      <w:r>
+        <w:rPr>
+          <w:rFonts w:hint="eastAsia" w:ascii="宋体" w:hAnsi="宋体" w:eastAsia="宋体" w:cs="宋体"/>
+          <w:kern w:val="0"/>
+          <w:sz w:val="24"/>
+          <w:szCs w:val="24"/>
+          <w:lang w:val="en-US" w:eastAsia="zh-CN" w:bidi="ar"/>
+        </w:rPr>
+        <w:t>[root@localhost ~]# iptables -nL</w:t>
+      </w:r>
+    </w:p>
+    <w:p>
+      <w:pPr>
+        <w:keepNext w:val="0"/>
+        <w:keepLines w:val="0"/>
+        <w:widowControl/>
+        <w:suppressLineNumbers w:val="0"/>
+        <w:jc w:val="left"/>
+        <w:rPr>
+          <w:rFonts w:hint="eastAsia" w:ascii="宋体" w:hAnsi="宋体" w:eastAsia="宋体" w:cs="宋体"/>
+          <w:kern w:val="0"/>
+          <w:sz w:val="24"/>
+          <w:szCs w:val="24"/>
+          <w:lang w:val="en-US" w:eastAsia="zh-CN" w:bidi="ar"/>
+        </w:rPr>
+      </w:pPr>
+    </w:p>
+    <w:p>
+      <w:pPr>
+        <w:keepNext w:val="0"/>
+        <w:keepLines w:val="0"/>
+        <w:widowControl/>
+        <w:suppressLineNumbers w:val="0"/>
+        <w:jc w:val="left"/>
+        <w:rPr>
+          <w:rFonts w:hint="eastAsia" w:ascii="宋体" w:hAnsi="宋体" w:eastAsia="宋体" w:cs="宋体"/>
+          <w:kern w:val="0"/>
+          <w:sz w:val="24"/>
+          <w:szCs w:val="24"/>
+          <w:lang w:val="en-US" w:eastAsia="zh-CN" w:bidi="ar"/>
+        </w:rPr>
+      </w:pPr>
+      <w:r>
+        <w:rPr>
+          <w:rFonts w:hint="eastAsia" w:ascii="宋体" w:hAnsi="宋体" w:eastAsia="宋体" w:cs="宋体"/>
+          <w:kern w:val="0"/>
+          <w:sz w:val="24"/>
+          <w:szCs w:val="24"/>
+          <w:lang w:val="en-US" w:eastAsia="zh-CN" w:bidi="ar"/>
+        </w:rPr>
+        <w:t>你可以将防火墙中的规则条目清除掉：</w:t>
+      </w:r>
+    </w:p>
+    <w:p>
+      <w:pPr>
+        <w:keepNext w:val="0"/>
+        <w:keepLines w:val="0"/>
+        <w:widowControl/>
+        <w:suppressLineNumbers w:val="0"/>
+        <w:jc w:val="left"/>
+        <w:rPr>
+          <w:rFonts w:hint="eastAsia" w:ascii="宋体" w:hAnsi="宋体" w:eastAsia="宋体" w:cs="宋体"/>
+          <w:kern w:val="0"/>
+          <w:sz w:val="24"/>
+          <w:szCs w:val="24"/>
+          <w:lang w:val="en-US" w:eastAsia="zh-CN" w:bidi="ar"/>
+        </w:rPr>
+      </w:pPr>
+    </w:p>
+    <w:p>
+      <w:pPr>
+        <w:keepNext w:val="0"/>
+        <w:keepLines w:val="0"/>
+        <w:widowControl/>
+        <w:suppressLineNumbers w:val="0"/>
+        <w:jc w:val="left"/>
+        <w:rPr>
+          <w:rFonts w:hint="eastAsia" w:ascii="宋体" w:hAnsi="宋体" w:eastAsia="宋体" w:cs="宋体"/>
+          <w:kern w:val="0"/>
+          <w:sz w:val="24"/>
+          <w:szCs w:val="24"/>
+          <w:lang w:val="en-US" w:eastAsia="zh-CN" w:bidi="ar"/>
+        </w:rPr>
+      </w:pPr>
+      <w:r>
+        <w:rPr>
+          <w:rFonts w:hint="eastAsia" w:ascii="宋体" w:hAnsi="宋体" w:eastAsia="宋体" w:cs="宋体"/>
+          <w:kern w:val="0"/>
+          <w:sz w:val="24"/>
+          <w:szCs w:val="24"/>
+          <w:lang w:val="en-US" w:eastAsia="zh-CN" w:bidi="ar"/>
+        </w:rPr>
+        <w:t>[root@localhost ~]# iptables -F</w:t>
+      </w:r>
+      <w:bookmarkStart w:id="0" w:name="_GoBack"/>
+      <w:bookmarkEnd w:id="0"/>
+    </w:p>
+    <w:p>
+      <w:pPr>
+        <w:keepNext w:val="0"/>
+        <w:keepLines w:val="0"/>
+        <w:widowControl/>
+        <w:suppressLineNumbers w:val="0"/>
+        <w:jc w:val="left"/>
+        <w:rPr>
+          <w:rFonts w:hint="eastAsia" w:ascii="宋体" w:hAnsi="宋体" w:eastAsia="宋体" w:cs="宋体"/>
+          <w:kern w:val="0"/>
+          <w:sz w:val="24"/>
+          <w:szCs w:val="24"/>
+          <w:lang w:val="en-US" w:eastAsia="zh-CN" w:bidi="ar"/>
+        </w:rPr>
+      </w:pPr>
+    </w:p>
+    <w:p>
+      <w:pPr>
+        <w:pStyle w:val="2"/>
+        <w:keepNext w:val="0"/>
+        <w:keepLines w:val="0"/>
+        <w:widowControl/>
+        <w:numPr>
+          <w:ilvl w:val="0"/>
+          <w:numId w:val="0"/>
+        </w:numPr>
+        <w:suppressLineNumbers w:val="0"/>
+        <w:pBdr>
+          <w:top w:val="none" w:color="auto" w:sz="0" w:space="0"/>
+          <w:left w:val="none" w:color="auto" w:sz="0" w:space="0"/>
+          <w:bottom w:val="none" w:color="auto" w:sz="0" w:space="0"/>
+          <w:right w:val="none" w:color="auto" w:sz="0" w:space="0"/>
+        </w:pBdr>
+        <w:tabs>
+          <w:tab w:val="clear" w:pos="916"/>
+          <w:tab w:val="clear" w:pos="1832"/>
+          <w:tab w:val="clear" w:pos="2748"/>
+          <w:tab w:val="clear" w:pos="3664"/>
+          <w:tab w:val="clear" w:pos="4580"/>
+          <w:tab w:val="clear" w:pos="5496"/>
+          <w:tab w:val="clear" w:pos="6412"/>
+          <w:tab w:val="clear" w:pos="7328"/>
+          <w:tab w:val="clear" w:pos="8244"/>
+          <w:tab w:val="clear" w:pos="9160"/>
+          <w:tab w:val="clear" w:pos="10076"/>
+          <w:tab w:val="clear" w:pos="10992"/>
+          <w:tab w:val="clear" w:pos="11908"/>
+          <w:tab w:val="clear" w:pos="12824"/>
+          <w:tab w:val="clear" w:pos="13740"/>
+          <w:tab w:val="clear" w:pos="14656"/>
+        </w:tabs>
+        <w:spacing w:before="0" w:beforeAutospacing="0" w:after="0" w:afterAutospacing="0"/>
+        <w:ind w:right="0" w:rightChars="0"/>
+        <w:jc w:val="left"/>
+        <w:rPr>
+          <w:rFonts w:hint="eastAsia" w:ascii="Courier New" w:hAnsi="Courier New" w:cs="Courier New"/>
+          <w:i w:val="0"/>
+          <w:caps w:val="0"/>
+          <w:color w:val="000000"/>
+          <w:spacing w:val="0"/>
+          <w:sz w:val="21"/>
+          <w:szCs w:val="21"/>
+          <w:lang w:val="en-US" w:eastAsia="zh-CN"/>
+        </w:rPr>
+      </w:pPr>
+      <w:r>
+        <w:rPr>
+          <w:rFonts w:hint="eastAsia" w:ascii="Courier New" w:hAnsi="Courier New" w:cs="Courier New"/>
+          <w:i w:val="0"/>
+          <w:caps w:val="0"/>
+          <w:color w:val="000000"/>
+          <w:spacing w:val="0"/>
+          <w:sz w:val="21"/>
+          <w:szCs w:val="21"/>
+          <w:lang w:val="en-US" w:eastAsia="zh-CN"/>
+        </w:rPr>
+        <w:t xml:space="preserve">  </w:t>
       </w:r>
     </w:p>
     <w:p>

</xml_diff>